<commit_message>
Added testcases and updated the report after consulting the professor for extension
</commit_message>
<xml_diff>
--- a/Report/PSA FinalProjectReport.docx
+++ b/Report/PSA FinalProjectReport.docx
@@ -1620,6 +1620,364 @@
         </w:rPr>
         <w:t>We have logged in the number of times a game gets tied or either the human or Menace wins the game. Depending on the gathered data we have reached the said conclusions. Sample logger files have been added to the repo in the logger folder</w:t>
       </w:r>
+      <w:r>
+        <w:rPr>
+          <w:rFonts w:cstheme="minorHAnsi"/>
+          <w:lang w:val="en-US"/>
+        </w:rPr>
+        <w:t xml:space="preserve">. </w:t>
+      </w:r>
+    </w:p>
+    <w:p>
+      <w:pPr>
+        <w:spacing w:line="360" w:lineRule="auto"/>
+        <w:ind w:left="360"/>
+        <w:jc w:val="both"/>
+        <w:rPr>
+          <w:rFonts w:cstheme="minorHAnsi"/>
+          <w:lang w:val="en-US"/>
+        </w:rPr>
+      </w:pPr>
+      <w:r>
+        <w:rPr>
+          <w:rFonts w:cstheme="minorHAnsi"/>
+          <w:lang w:val="en-US"/>
+        </w:rPr>
+        <w:t>Below is the description of the test cases that were written to check proper functionality.</w:t>
+      </w:r>
+    </w:p>
+    <w:p>
+      <w:pPr>
+        <w:spacing w:line="360" w:lineRule="auto"/>
+        <w:ind w:left="360"/>
+        <w:jc w:val="both"/>
+        <w:rPr>
+          <w:rFonts w:cstheme="minorHAnsi"/>
+          <w:i/>
+          <w:iCs/>
+          <w:lang w:val="en-US"/>
+        </w:rPr>
+      </w:pPr>
+      <w:r>
+        <w:rPr>
+          <w:rFonts w:cstheme="minorHAnsi"/>
+          <w:i/>
+          <w:iCs/>
+          <w:lang w:val="en-US"/>
+        </w:rPr>
+        <w:t>test</w:t>
+      </w:r>
+      <w:r>
+        <w:rPr>
+          <w:rFonts w:cstheme="minorHAnsi"/>
+          <w:i/>
+          <w:iCs/>
+          <w:lang w:val="en-US"/>
+        </w:rPr>
+        <w:t>Play1</w:t>
+      </w:r>
+      <w:r>
+        <w:rPr>
+          <w:rFonts w:cstheme="minorHAnsi"/>
+          <w:i/>
+          <w:iCs/>
+          <w:lang w:val="en-US"/>
+        </w:rPr>
+        <w:t>:</w:t>
+      </w:r>
+    </w:p>
+    <w:p>
+      <w:pPr>
+        <w:spacing w:line="360" w:lineRule="auto"/>
+        <w:ind w:left="360"/>
+        <w:jc w:val="both"/>
+        <w:rPr>
+          <w:rFonts w:cstheme="minorHAnsi"/>
+          <w:lang w:val="en-US"/>
+        </w:rPr>
+      </w:pPr>
+      <w:r>
+        <w:rPr>
+          <w:rFonts w:cstheme="minorHAnsi"/>
+          <w:lang w:val="en-US"/>
+        </w:rPr>
+        <w:t xml:space="preserve">This test case is written to check if </w:t>
+      </w:r>
+      <w:proofErr w:type="spellStart"/>
+      <w:r>
+        <w:rPr>
+          <w:rFonts w:cstheme="minorHAnsi"/>
+          <w:lang w:val="en-US"/>
+        </w:rPr>
+        <w:t>PossiblePlay</w:t>
+      </w:r>
+      <w:proofErr w:type="spellEnd"/>
+      <w:r>
+        <w:rPr>
+          <w:rFonts w:cstheme="minorHAnsi"/>
+          <w:lang w:val="en-US"/>
+        </w:rPr>
+        <w:t xml:space="preserve"> class is returning proper row, </w:t>
+      </w:r>
+      <w:proofErr w:type="gramStart"/>
+      <w:r>
+        <w:rPr>
+          <w:rFonts w:cstheme="minorHAnsi"/>
+          <w:lang w:val="en-US"/>
+        </w:rPr>
+        <w:t>column</w:t>
+      </w:r>
+      <w:proofErr w:type="gramEnd"/>
+      <w:r>
+        <w:rPr>
+          <w:rFonts w:cstheme="minorHAnsi"/>
+          <w:lang w:val="en-US"/>
+        </w:rPr>
+        <w:t xml:space="preserve"> and score as it will be used by Menace when it is evaluating its chances and playing its optimized move.</w:t>
+      </w:r>
+    </w:p>
+    <w:p>
+      <w:pPr>
+        <w:spacing w:line="360" w:lineRule="auto"/>
+        <w:ind w:left="360"/>
+        <w:jc w:val="both"/>
+        <w:rPr>
+          <w:rFonts w:cstheme="minorHAnsi"/>
+          <w:i/>
+          <w:iCs/>
+          <w:lang w:val="en-US"/>
+        </w:rPr>
+      </w:pPr>
+      <w:r>
+        <w:rPr>
+          <w:rFonts w:cstheme="minorHAnsi"/>
+          <w:i/>
+          <w:iCs/>
+          <w:lang w:val="en-US"/>
+        </w:rPr>
+        <w:t>tes</w:t>
+      </w:r>
+      <w:r>
+        <w:rPr>
+          <w:rFonts w:cstheme="minorHAnsi"/>
+          <w:i/>
+          <w:iCs/>
+          <w:lang w:val="en-US"/>
+        </w:rPr>
+        <w:t>tPlay2</w:t>
+      </w:r>
+      <w:r>
+        <w:rPr>
+          <w:rFonts w:cstheme="minorHAnsi"/>
+          <w:i/>
+          <w:iCs/>
+          <w:lang w:val="en-US"/>
+        </w:rPr>
+        <w:t>:</w:t>
+      </w:r>
+    </w:p>
+    <w:p>
+      <w:pPr>
+        <w:spacing w:line="360" w:lineRule="auto"/>
+        <w:ind w:left="360"/>
+        <w:jc w:val="both"/>
+        <w:rPr>
+          <w:rFonts w:cstheme="minorHAnsi"/>
+          <w:lang w:val="en-US"/>
+        </w:rPr>
+      </w:pPr>
+      <w:r>
+        <w:rPr>
+          <w:rFonts w:cstheme="minorHAnsi"/>
+          <w:lang w:val="en-US"/>
+        </w:rPr>
+        <w:t xml:space="preserve">This test case is written to check if </w:t>
+      </w:r>
+      <w:proofErr w:type="spellStart"/>
+      <w:r>
+        <w:rPr>
+          <w:rFonts w:cstheme="minorHAnsi"/>
+          <w:lang w:val="en-US"/>
+        </w:rPr>
+        <w:t>squareIsEmpty</w:t>
+      </w:r>
+      <w:proofErr w:type="spellEnd"/>
+      <w:r>
+        <w:rPr>
+          <w:rFonts w:cstheme="minorHAnsi"/>
+          <w:lang w:val="en-US"/>
+        </w:rPr>
+        <w:t xml:space="preserve"> method in the </w:t>
+      </w:r>
+      <w:proofErr w:type="spellStart"/>
+      <w:r>
+        <w:rPr>
+          <w:rFonts w:cstheme="minorHAnsi"/>
+          <w:lang w:val="en-US"/>
+        </w:rPr>
+        <w:t>TicTacToe</w:t>
+      </w:r>
+      <w:proofErr w:type="spellEnd"/>
+      <w:r>
+        <w:rPr>
+          <w:rFonts w:cstheme="minorHAnsi"/>
+          <w:lang w:val="en-US"/>
+        </w:rPr>
+        <w:t xml:space="preserve"> class is returning proper Boolean value, so that if a move has already been played at the selected position there is no overlapping.</w:t>
+      </w:r>
+    </w:p>
+    <w:p>
+      <w:pPr>
+        <w:spacing w:line="360" w:lineRule="auto"/>
+        <w:ind w:left="360"/>
+        <w:jc w:val="both"/>
+        <w:rPr>
+          <w:rFonts w:cstheme="minorHAnsi"/>
+          <w:i/>
+          <w:iCs/>
+          <w:lang w:val="en-US"/>
+        </w:rPr>
+      </w:pPr>
+      <w:r>
+        <w:rPr>
+          <w:rFonts w:cstheme="minorHAnsi"/>
+          <w:i/>
+          <w:iCs/>
+          <w:lang w:val="en-US"/>
+        </w:rPr>
+        <w:t>test</w:t>
+      </w:r>
+      <w:r>
+        <w:rPr>
+          <w:rFonts w:cstheme="minorHAnsi"/>
+          <w:i/>
+          <w:iCs/>
+          <w:lang w:val="en-US"/>
+        </w:rPr>
+        <w:t>Play3</w:t>
+      </w:r>
+      <w:r>
+        <w:rPr>
+          <w:rFonts w:cstheme="minorHAnsi"/>
+          <w:i/>
+          <w:iCs/>
+          <w:lang w:val="en-US"/>
+        </w:rPr>
+        <w:t>:</w:t>
+      </w:r>
+    </w:p>
+    <w:p>
+      <w:pPr>
+        <w:spacing w:line="360" w:lineRule="auto"/>
+        <w:ind w:left="360"/>
+        <w:jc w:val="both"/>
+        <w:rPr>
+          <w:rFonts w:cstheme="minorHAnsi"/>
+          <w:lang w:val="en-US"/>
+        </w:rPr>
+      </w:pPr>
+      <w:r>
+        <w:rPr>
+          <w:rFonts w:cstheme="minorHAnsi"/>
+          <w:lang w:val="en-US"/>
+        </w:rPr>
+        <w:t>This test case is written to check</w:t>
+      </w:r>
+      <w:r>
+        <w:rPr>
+          <w:rFonts w:cstheme="minorHAnsi"/>
+          <w:lang w:val="en-US"/>
+        </w:rPr>
+        <w:t xml:space="preserve"> the win situation of a particular symbol. For this check wins method from </w:t>
+      </w:r>
+      <w:proofErr w:type="spellStart"/>
+      <w:r>
+        <w:rPr>
+          <w:rFonts w:cstheme="minorHAnsi"/>
+          <w:lang w:val="en-US"/>
+        </w:rPr>
+        <w:t>TicTacToe</w:t>
+      </w:r>
+      <w:proofErr w:type="spellEnd"/>
+      <w:r>
+        <w:rPr>
+          <w:rFonts w:cstheme="minorHAnsi"/>
+          <w:lang w:val="en-US"/>
+        </w:rPr>
+        <w:t xml:space="preserve"> class has been called which returns true when there is win situation else it returns false.</w:t>
+      </w:r>
+    </w:p>
+    <w:p>
+      <w:pPr>
+        <w:spacing w:line="360" w:lineRule="auto"/>
+        <w:ind w:left="360"/>
+        <w:jc w:val="both"/>
+        <w:rPr>
+          <w:rFonts w:cstheme="minorHAnsi"/>
+          <w:i/>
+          <w:iCs/>
+          <w:lang w:val="en-US"/>
+        </w:rPr>
+      </w:pPr>
+      <w:r>
+        <w:rPr>
+          <w:rFonts w:cstheme="minorHAnsi"/>
+          <w:i/>
+          <w:iCs/>
+          <w:lang w:val="en-US"/>
+        </w:rPr>
+        <w:t>testPlay4:</w:t>
+      </w:r>
+    </w:p>
+    <w:p>
+      <w:pPr>
+        <w:spacing w:line="360" w:lineRule="auto"/>
+        <w:ind w:left="360"/>
+        <w:jc w:val="both"/>
+        <w:rPr>
+          <w:rFonts w:cstheme="minorHAnsi"/>
+          <w:lang w:val="en-US"/>
+        </w:rPr>
+      </w:pPr>
+      <w:r>
+        <w:rPr>
+          <w:rFonts w:cstheme="minorHAnsi"/>
+          <w:lang w:val="en-US"/>
+        </w:rPr>
+        <w:t xml:space="preserve">This test case is written to check if the method </w:t>
+      </w:r>
+      <w:proofErr w:type="spellStart"/>
+      <w:r>
+        <w:rPr>
+          <w:rFonts w:cstheme="minorHAnsi"/>
+          <w:lang w:val="en-US"/>
+        </w:rPr>
+        <w:t>evalBoard</w:t>
+      </w:r>
+      <w:proofErr w:type="spellEnd"/>
+      <w:r>
+        <w:rPr>
+          <w:rFonts w:cstheme="minorHAnsi"/>
+          <w:lang w:val="en-US"/>
+        </w:rPr>
+        <w:t xml:space="preserve"> from </w:t>
+      </w:r>
+      <w:proofErr w:type="spellStart"/>
+      <w:r>
+        <w:rPr>
+          <w:rFonts w:cstheme="minorHAnsi"/>
+          <w:lang w:val="en-US"/>
+        </w:rPr>
+        <w:t>TicTacToe</w:t>
+      </w:r>
+      <w:proofErr w:type="spellEnd"/>
+      <w:r>
+        <w:rPr>
+          <w:rFonts w:cstheme="minorHAnsi"/>
+          <w:lang w:val="en-US"/>
+        </w:rPr>
+        <w:t xml:space="preserve"> evaluates the board efficiently. </w:t>
+      </w:r>
     </w:p>
     <w:p>
       <w:pPr>
@@ -1762,14 +2120,6 @@
           <w:t>https://www.youtube.com/watch?v=STjW3eH0Cik</w:t>
         </w:r>
       </w:hyperlink>
-    </w:p>
-    <w:p>
-      <w:pPr>
-        <w:jc w:val="both"/>
-        <w:rPr>
-          <w:rFonts w:cstheme="minorHAnsi"/>
-        </w:rPr>
-      </w:pPr>
     </w:p>
     <w:sectPr>
       <w:pgSz w:w="11906" w:h="16838"/>
@@ -2763,6 +3113,15 @@
 </file>
 
 <file path=customXml/item2.xml><?xml version="1.0" encoding="utf-8"?>
+<?mso-contentType ?>
+<FormTemplates xmlns="http://schemas.microsoft.com/sharepoint/v3/contenttype/forms">
+  <Display>DocumentLibraryForm</Display>
+  <Edit>DocumentLibraryForm</Edit>
+  <New>DocumentLibraryForm</New>
+</FormTemplates>
+</file>
+
+<file path=customXml/item3.xml><?xml version="1.0" encoding="utf-8"?>
 <ct:contentTypeSchema xmlns:ct="http://schemas.microsoft.com/office/2006/metadata/contentType" xmlns:ma="http://schemas.microsoft.com/office/2006/metadata/properties/metaAttributes" ct:_="" ma:_="" ma:contentTypeName="Document" ma:contentTypeID="0x0101004CAE245A154AA440A23C9E37B25D9938" ma:contentTypeVersion="3" ma:contentTypeDescription="Create a new document." ma:contentTypeScope="" ma:versionID="4e18a479dfc4b3b891cd65b26ae2f663">
   <xsd:schema xmlns:xsd="http://www.w3.org/2001/XMLSchema" xmlns:xs="http://www.w3.org/2001/XMLSchema" xmlns:p="http://schemas.microsoft.com/office/2006/metadata/properties" xmlns:ns3="0a87edf4-dcb0-4040-aedc-5e39ef32f410" targetNamespace="http://schemas.microsoft.com/office/2006/metadata/properties" ma:root="true" ma:fieldsID="f25ce6aa3c93742ac307c1e5579951b9" ns3:_="">
     <xsd:import namespace="0a87edf4-dcb0-4040-aedc-5e39ef32f410"/>
@@ -2916,15 +3275,6 @@
 </ct:contentTypeSchema>
 </file>
 
-<file path=customXml/item3.xml><?xml version="1.0" encoding="utf-8"?>
-<?mso-contentType ?>
-<FormTemplates xmlns="http://schemas.microsoft.com/sharepoint/v3/contenttype/forms">
-  <Display>DocumentLibraryForm</Display>
-  <Edit>DocumentLibraryForm</Edit>
-  <New>DocumentLibraryForm</New>
-</FormTemplates>
-</file>
-
 <file path=customXml/itemProps1.xml><?xml version="1.0" encoding="utf-8"?>
 <ds:datastoreItem xmlns:ds="http://schemas.openxmlformats.org/officeDocument/2006/customXml" ds:itemID="{14422431-1AEA-4A41-9F63-BD029A8ABDE7}">
   <ds:schemaRefs>
@@ -2935,6 +3285,14 @@
 </file>
 
 <file path=customXml/itemProps2.xml><?xml version="1.0" encoding="utf-8"?>
+<ds:datastoreItem xmlns:ds="http://schemas.openxmlformats.org/officeDocument/2006/customXml" ds:itemID="{CE290406-D2D4-409E-9328-B0EEC74EE229}">
+  <ds:schemaRefs>
+    <ds:schemaRef ds:uri="http://schemas.microsoft.com/sharepoint/v3/contenttype/forms"/>
+  </ds:schemaRefs>
+</ds:datastoreItem>
+</file>
+
+<file path=customXml/itemProps3.xml><?xml version="1.0" encoding="utf-8"?>
 <ds:datastoreItem xmlns:ds="http://schemas.openxmlformats.org/officeDocument/2006/customXml" ds:itemID="{FBE336CE-33AD-48A5-B0BC-38BDFDD2063B}">
   <ds:schemaRefs>
     <ds:schemaRef ds:uri="http://schemas.microsoft.com/office/2006/metadata/contentType"/>
@@ -2950,12 +3308,4 @@
     <ds:schemaRef ds:uri="http://schemas.microsoft.com/internal/obd"/>
   </ds:schemaRefs>
 </ds:datastoreItem>
-</file>
-
-<file path=customXml/itemProps3.xml><?xml version="1.0" encoding="utf-8"?>
-<ds:datastoreItem xmlns:ds="http://schemas.openxmlformats.org/officeDocument/2006/customXml" ds:itemID="{CE290406-D2D4-409E-9328-B0EEC74EE229}">
-  <ds:schemaRefs>
-    <ds:schemaRef ds:uri="http://schemas.microsoft.com/sharepoint/v3/contenttype/forms"/>
-  </ds:schemaRefs>
-</ds:datastoreItem>
 </file>
</xml_diff>